<commit_message>
Lab 6 - Kathy Coomes - 2/25/17 - after clarification
Lab 6 - SQL done -Kathy Coomes - 2/25/17 - after clarification
#4 & # 6 SQL fixed
</commit_message>
<xml_diff>
--- a/Lab 6 - pdfs.docx
+++ b/Lab 6 - pdfs.docx
@@ -16,10 +16,19 @@
         <w:rPr>
           <w:noProof/>
         </w:rPr>
+        <w:t xml:space="preserve"> </w:t>
+      </w:r>
+      <w:r>
+        <w:t xml:space="preserve"> </w:t>
+      </w:r>
+      <w:r>
+        <w:rPr>
+          <w:noProof/>
+        </w:rPr>
         <w:drawing>
-          <wp:inline distT="0" distB="0" distL="0" distR="0" wp14:anchorId="3C1EA3B1" wp14:editId="0A62C679">
-            <wp:extent cx="1340427" cy="1364166"/>
-            <wp:effectExtent l="0" t="0" r="0" b="7620"/>
+          <wp:inline distT="0" distB="0" distL="0" distR="0" wp14:anchorId="1200BC19" wp14:editId="32FE35EE">
+            <wp:extent cx="1367367" cy="647700"/>
+            <wp:effectExtent l="0" t="0" r="4445" b="0"/>
             <wp:docPr id="1" name="Picture 1"/>
             <wp:cNvGraphicFramePr>
               <a:graphicFrameLocks xmlns:a="http://schemas.openxmlformats.org/drawingml/2006/main" noChangeAspect="1"/>
@@ -33,13 +42,13 @@
                   </pic:nvPicPr>
                   <pic:blipFill rotWithShape="1">
                     <a:blip r:embed="rId4"/>
-                    <a:srcRect l="19242" t="37321" r="61515" b="27843"/>
+                    <a:srcRect l="21667" t="64229" r="62500" b="22431"/>
                     <a:stretch/>
                   </pic:blipFill>
                   <pic:spPr bwMode="auto">
                     <a:xfrm>
                       <a:off x="0" y="0"/>
-                      <a:ext cx="1347430" cy="1371293"/>
+                      <a:ext cx="1369188" cy="648563"/>
                     </a:xfrm>
                     <a:prstGeom prst="rect">
                       <a:avLst/>
@@ -60,7 +69,7 @@
         </w:drawing>
       </w:r>
       <w:r>
-        <w:t xml:space="preserve">   Number 2  </w:t>
+        <w:t xml:space="preserve">  Number 2  </w:t>
       </w:r>
       <w:r>
         <w:rPr>
@@ -169,17 +178,17 @@
     <w:p/>
     <w:p>
       <w:r>
-        <w:t xml:space="preserve">Number 4  </w:t>
+        <w:t xml:space="preserve">Number 4 </w:t>
       </w:r>
       <w:r>
         <w:rPr>
           <w:noProof/>
         </w:rPr>
         <w:drawing>
-          <wp:inline distT="0" distB="0" distL="0" distR="0" wp14:anchorId="489C9D0F" wp14:editId="4AE89526">
-            <wp:extent cx="1652155" cy="1595534"/>
-            <wp:effectExtent l="0" t="0" r="5715" b="5080"/>
-            <wp:docPr id="4" name="Picture 4"/>
+          <wp:inline distT="0" distB="0" distL="0" distR="0" wp14:anchorId="563FC4A1" wp14:editId="675A9981">
+            <wp:extent cx="1152525" cy="1171575"/>
+            <wp:effectExtent l="0" t="0" r="9525" b="9525"/>
+            <wp:docPr id="7" name="Picture 7"/>
             <wp:cNvGraphicFramePr>
               <a:graphicFrameLocks xmlns:a="http://schemas.openxmlformats.org/drawingml/2006/main" noChangeAspect="1"/>
             </wp:cNvGraphicFramePr>
@@ -192,13 +201,13 @@
                   </pic:nvPicPr>
                   <pic:blipFill rotWithShape="1">
                     <a:blip r:embed="rId7"/>
-                    <a:srcRect l="19854" t="59019" r="62722" b="11051"/>
+                    <a:srcRect l="20694" t="61018" r="62500" b="8597"/>
                     <a:stretch/>
                   </pic:blipFill>
                   <pic:spPr bwMode="auto">
                     <a:xfrm>
                       <a:off x="0" y="0"/>
-                      <a:ext cx="1664529" cy="1607484"/>
+                      <a:ext cx="1152525" cy="1171575"/>
                     </a:xfrm>
                     <a:prstGeom prst="rect">
                       <a:avLst/>
@@ -219,7 +228,7 @@
         </w:drawing>
       </w:r>
       <w:r>
-        <w:t xml:space="preserve">  Number 5  </w:t>
+        <w:t xml:space="preserve">   Number 5  </w:t>
       </w:r>
       <w:r>
         <w:rPr>
@@ -279,10 +288,10 @@
           <w:noProof/>
         </w:rPr>
         <w:drawing>
-          <wp:inline distT="0" distB="0" distL="0" distR="0" wp14:anchorId="675F45AB" wp14:editId="2EAE988E">
-            <wp:extent cx="3522519" cy="1968451"/>
-            <wp:effectExtent l="0" t="0" r="1905" b="0"/>
-            <wp:docPr id="6" name="Picture 6"/>
+          <wp:inline distT="0" distB="0" distL="0" distR="0" wp14:anchorId="49433BB8" wp14:editId="48C9DF28">
+            <wp:extent cx="3957320" cy="1914525"/>
+            <wp:effectExtent l="0" t="0" r="5080" b="9525"/>
+            <wp:docPr id="10" name="Picture 10"/>
             <wp:cNvGraphicFramePr>
               <a:graphicFrameLocks xmlns:a="http://schemas.openxmlformats.org/drawingml/2006/main" noChangeAspect="1"/>
             </wp:cNvGraphicFramePr>
@@ -295,13 +304,13 @@
                   </pic:nvPicPr>
                   <pic:blipFill rotWithShape="1">
                     <a:blip r:embed="rId9"/>
-                    <a:srcRect l="20004" t="37998" r="32254" b="14549"/>
+                    <a:srcRect l="21528" t="44714" r="20769" b="5632"/>
                     <a:stretch/>
                   </pic:blipFill>
                   <pic:spPr bwMode="auto">
                     <a:xfrm>
                       <a:off x="0" y="0"/>
-                      <a:ext cx="3527763" cy="1971381"/>
+                      <a:ext cx="3957320" cy="1914525"/>
                     </a:xfrm>
                     <a:prstGeom prst="rect">
                       <a:avLst/>
@@ -321,6 +330,8 @@
           </wp:inline>
         </w:drawing>
       </w:r>
+      <w:bookmarkStart w:id="0" w:name="_GoBack"/>
+      <w:bookmarkEnd w:id="0"/>
     </w:p>
     <w:p/>
     <w:p>
@@ -428,8 +439,6 @@
           </wp:inline>
         </w:drawing>
       </w:r>
-      <w:bookmarkStart w:id="0" w:name="_GoBack"/>
-      <w:bookmarkEnd w:id="0"/>
     </w:p>
     <w:sectPr>
       <w:pgSz w:w="12240" w:h="15840"/>

</xml_diff>